<commit_message>
new cv & certificate
</commit_message>
<xml_diff>
--- a/CV/CV.docx
+++ b/CV/CV.docx
@@ -641,7 +641,47 @@
           <w:lang w:val="en-GB"/>
           <w14:ligatures w14:val="standardContextual"/>
         </w:rPr>
-        <w:t>Dynamic and results-driven Software Developer with over a year of experience in agile environments, specialising in web-based application development. Proven track record of enhancing user experience and increasing engagement through innovative solutions. Skilled in object-oriented programming and passionate about computer vision and machine learning. Adept at collaborating with cross-functional teams to deliver high-quality software solutions. Committed to leveraging technical expertise and proactive problem-solving skills to drive organisational success and innovation.</w:t>
+        <w:t xml:space="preserve">Dynamic and results-driven Software Developer with over a year of experience in agile environments, specialising in </w:t>
+      </w:r>
+      <w:r>
+        <w:rPr>
+          <w:rFonts w:eastAsiaTheme="minorHAnsi"/>
+          <w:sz w:val="18"/>
+          <w:szCs w:val="18"/>
+          <w:lang w:val="en-GB"/>
+          <w14:ligatures w14:val="standardContextual"/>
+        </w:rPr>
+        <w:t xml:space="preserve">machine learning and </w:t>
+      </w:r>
+      <w:r>
+        <w:rPr>
+          <w:rFonts w:eastAsiaTheme="minorHAnsi"/>
+          <w:sz w:val="18"/>
+          <w:szCs w:val="18"/>
+          <w:lang w:val="en-GB"/>
+          <w14:ligatures w14:val="standardContextual"/>
+        </w:rPr>
+        <w:t>web-based application</w:t>
+      </w:r>
+      <w:r>
+        <w:rPr>
+          <w:rFonts w:eastAsiaTheme="minorHAnsi"/>
+          <w:sz w:val="18"/>
+          <w:szCs w:val="18"/>
+          <w:lang w:val="en-GB"/>
+          <w14:ligatures w14:val="standardContextual"/>
+        </w:rPr>
+        <w:t>.</w:t>
+      </w:r>
+      <w:r>
+        <w:rPr>
+          <w:rFonts w:eastAsiaTheme="minorHAnsi"/>
+          <w:sz w:val="18"/>
+          <w:szCs w:val="18"/>
+          <w:lang w:val="en-GB"/>
+          <w14:ligatures w14:val="standardContextual"/>
+        </w:rPr>
+        <w:t xml:space="preserve"> Proven track record of enhancing user experience and increasing engagement through innovative solutions. Skilled in object-oriented programming and passionate about computer vision. Adept at collaborating with cross-functional teams to deliver high-quality software solutions. Committed to leveraging technical expertise and proactive problem-solving skills to drive organisational success and innovation.</w:t>
       </w:r>
     </w:p>
     <w:p>
@@ -876,7 +916,21 @@
                 <w:sz w:val="18"/>
                 <w:szCs w:val="18"/>
               </w:rPr>
-              <w:t xml:space="preserve">Vue.JS, Node.JS, </w:t>
+              <w:t xml:space="preserve">Vue.JS, </w:t>
+            </w:r>
+            <w:r>
+              <w:rPr>
+                <w:sz w:val="18"/>
+                <w:szCs w:val="18"/>
+              </w:rPr>
+              <w:t xml:space="preserve">React.JS, </w:t>
+            </w:r>
+            <w:r>
+              <w:rPr>
+                <w:sz w:val="18"/>
+                <w:szCs w:val="18"/>
+              </w:rPr>
+              <w:t xml:space="preserve">Node.JS, </w:t>
             </w:r>
             <w:r>
               <w:rPr>
@@ -890,7 +944,7 @@
                 <w:sz w:val="18"/>
                 <w:szCs w:val="18"/>
               </w:rPr>
-              <w:t xml:space="preserve">Laravel, WordPress, Firebase, Bootstrap, MongoDB, </w:t>
+              <w:t xml:space="preserve">Laravel, WordPress, Firebase, MongoDB, </w:t>
             </w:r>
             <w:r>
               <w:rPr>
@@ -4171,27 +4225,7 @@
                 <w:sz w:val="18"/>
                 <w:szCs w:val="18"/>
               </w:rPr>
-              <w:t xml:space="preserve">Maximilian </w:t>
-            </w:r>
-            <w:proofErr w:type="spellStart"/>
-            <w:r>
-              <w:rPr>
-                <w:i/>
-                <w:iCs/>
-                <w:sz w:val="18"/>
-                <w:szCs w:val="18"/>
-              </w:rPr>
-              <w:t>Schwarzmüller</w:t>
-            </w:r>
-            <w:proofErr w:type="spellEnd"/>
-            <w:r>
-              <w:rPr>
-                <w:i/>
-                <w:iCs/>
-                <w:sz w:val="18"/>
-                <w:szCs w:val="18"/>
-              </w:rPr>
-              <w:t xml:space="preserve"> | Udemy</w:t>
+              <w:t>Maximilian Schwarzmüller | Udemy</w:t>
             </w:r>
           </w:p>
           <w:p>
@@ -4521,7 +4555,7 @@
         <v:path o:extrusionok="f" gradientshapeok="t" o:connecttype="rect"/>
         <o:lock v:ext="edit" aspectratio="t"/>
       </v:shapetype>
-      <v:shape id="_x0000_i1228" type="#_x0000_t75" style="width:7.45pt;height:11.6pt;visibility:visible;mso-wrap-style:square" o:bullet="t">
+      <v:shape id="_x0000_i1159" type="#_x0000_t75" style="width:7pt;height:11.4pt;visibility:visible;mso-wrap-style:square" o:bullet="t">
         <v:imagedata r:id="rId1" o:title=""/>
         <o:lock v:ext="edit" aspectratio="f"/>
       </v:shape>

</xml_diff>